<commit_message>
All merge issues fixed
</commit_message>
<xml_diff>
--- a/sprint 4.docx
+++ b/sprint 4.docx
@@ -218,10 +218,7 @@
         </w:numPr>
       </w:pPr>
       <w:r>
-        <w:t>Very small task to make sure GitKraken reflects this documents and the scope is properly filled out</w:t>
-      </w:r>
-      <w:r>
-        <w:t xml:space="preserve"> (Make sure to put everyone’s name on the commit who worked on it</w:t>
+        <w:t>Very small task to make sure GitKraken reflects this documents and the scope is properly filled out (Make sure to put everyone’s name on the commit who worked on it</w:t>
       </w:r>
     </w:p>
     <w:p>
@@ -323,9 +320,13 @@
         <w:t>Create an array holding all comments of a student’s file in case they want to be view later</w:t>
       </w:r>
     </w:p>
-    <w:p/>
-    <w:p>
-      <w:pPr>
+    <w:p>
+      <w:pPr>
+        <w:pStyle w:val="ListParagraph"/>
+        <w:numPr>
+          <w:ilvl w:val="0"/>
+          <w:numId w:val="2"/>
+        </w:numPr>
         <w:pBdr>
           <w:top w:val="nil"/>
           <w:left w:val="nil"/>
@@ -342,9 +343,23 @@
           <w:szCs w:val="24"/>
         </w:rPr>
       </w:pPr>
-    </w:p>
-    <w:p>
-      <w:pPr>
+      <w:r>
+        <w:rPr>
+          <w:rFonts w:ascii="Arial" w:eastAsia="Arial" w:hAnsi="Arial" w:cs="Arial"/>
+          <w:b/>
+          <w:sz w:val="24"/>
+          <w:szCs w:val="24"/>
+        </w:rPr>
+        <w:t>Backlog Refinement – add as we see new things to accomplish</w:t>
+      </w:r>
+    </w:p>
+    <w:p>
+      <w:pPr>
+        <w:pStyle w:val="ListParagraph"/>
+        <w:numPr>
+          <w:ilvl w:val="0"/>
+          <w:numId w:val="10"/>
+        </w:numPr>
         <w:pBdr>
           <w:top w:val="nil"/>
           <w:left w:val="nil"/>
@@ -361,6 +376,105 @@
           <w:szCs w:val="24"/>
         </w:rPr>
       </w:pPr>
+      <w:r>
+        <w:t>Create all tasks so we aren’t left without work</w:t>
+      </w:r>
+      <w:bookmarkStart w:id="0" w:name="_GoBack"/>
+      <w:bookmarkEnd w:id="0"/>
+    </w:p>
+    <w:p>
+      <w:pPr>
+        <w:pStyle w:val="ListParagraph"/>
+        <w:numPr>
+          <w:ilvl w:val="0"/>
+          <w:numId w:val="2"/>
+        </w:numPr>
+        <w:pBdr>
+          <w:top w:val="nil"/>
+          <w:left w:val="nil"/>
+          <w:bottom w:val="nil"/>
+          <w:right w:val="nil"/>
+          <w:between w:val="nil"/>
+        </w:pBdr>
+        <w:spacing w:after="0" w:line="240" w:lineRule="auto"/>
+        <w:rPr>
+          <w:rFonts w:ascii="Arial" w:eastAsia="Arial" w:hAnsi="Arial" w:cs="Arial"/>
+          <w:b/>
+          <w:color w:val="000000"/>
+          <w:sz w:val="24"/>
+          <w:szCs w:val="24"/>
+        </w:rPr>
+      </w:pPr>
+      <w:r>
+        <w:rPr>
+          <w:rFonts w:ascii="Arial" w:eastAsia="Arial" w:hAnsi="Arial" w:cs="Arial"/>
+          <w:b/>
+          <w:sz w:val="24"/>
+          <w:szCs w:val="24"/>
+        </w:rPr>
+        <w:t>Plan out application icon</w:t>
+      </w:r>
+    </w:p>
+    <w:p>
+      <w:pPr>
+        <w:pStyle w:val="ListParagraph"/>
+        <w:numPr>
+          <w:ilvl w:val="0"/>
+          <w:numId w:val="10"/>
+        </w:numPr>
+      </w:pPr>
+      <w:r>
+        <w:t>Design thoughts and jpeg conversions into ico files to define app</w:t>
+      </w:r>
+    </w:p>
+    <w:p>
+      <w:pPr>
+        <w:pStyle w:val="ListParagraph"/>
+      </w:pPr>
+    </w:p>
+    <w:p>
+      <w:pPr>
+        <w:ind w:left="360"/>
+      </w:pPr>
+    </w:p>
+    <w:p/>
+    <w:p>
+      <w:pPr>
+        <w:pBdr>
+          <w:top w:val="nil"/>
+          <w:left w:val="nil"/>
+          <w:bottom w:val="nil"/>
+          <w:right w:val="nil"/>
+          <w:between w:val="nil"/>
+        </w:pBdr>
+        <w:spacing w:after="0" w:line="240" w:lineRule="auto"/>
+        <w:rPr>
+          <w:rFonts w:ascii="Arial" w:eastAsia="Arial" w:hAnsi="Arial" w:cs="Arial"/>
+          <w:b/>
+          <w:color w:val="000000"/>
+          <w:sz w:val="24"/>
+          <w:szCs w:val="24"/>
+        </w:rPr>
+      </w:pPr>
+    </w:p>
+    <w:p>
+      <w:pPr>
+        <w:pBdr>
+          <w:top w:val="nil"/>
+          <w:left w:val="nil"/>
+          <w:bottom w:val="nil"/>
+          <w:right w:val="nil"/>
+          <w:between w:val="nil"/>
+        </w:pBdr>
+        <w:spacing w:after="0" w:line="240" w:lineRule="auto"/>
+        <w:rPr>
+          <w:rFonts w:ascii="Arial" w:eastAsia="Arial" w:hAnsi="Arial" w:cs="Arial"/>
+          <w:b/>
+          <w:color w:val="000000"/>
+          <w:sz w:val="24"/>
+          <w:szCs w:val="24"/>
+        </w:rPr>
+      </w:pPr>
     </w:p>
     <w:p>
       <w:pPr>
@@ -390,18 +504,7 @@
           <w:szCs w:val="24"/>
           <w:u w:val="single"/>
         </w:rPr>
-        <w:t>D</w:t>
-      </w:r>
-      <w:r>
-        <w:rPr>
-          <w:rFonts w:ascii="Arial" w:eastAsia="Arial" w:hAnsi="Arial" w:cs="Arial"/>
-          <w:b/>
-          <w:color w:val="4A86E8"/>
-          <w:sz w:val="24"/>
-          <w:szCs w:val="24"/>
-          <w:u w:val="single"/>
-        </w:rPr>
-        <w:t>eveloper Assignments By Task Letter:</w:t>
+        <w:t>Developer Assignments By Task Letter:</w:t>
       </w:r>
     </w:p>
     <w:p>
@@ -425,8 +528,8 @@
           <w:szCs w:val="24"/>
         </w:rPr>
       </w:pPr>
-      <w:bookmarkStart w:id="0" w:name="_heading=h.gjdgxs" w:colFirst="0" w:colLast="0"/>
-      <w:bookmarkEnd w:id="0"/>
+      <w:bookmarkStart w:id="1" w:name="_heading=h.gjdgxs" w:colFirst="0" w:colLast="0"/>
+      <w:bookmarkEnd w:id="1"/>
       <w:r>
         <w:rPr>
           <w:rFonts w:ascii="Times New Roman" w:eastAsia="Times New Roman" w:hAnsi="Times New Roman" w:cs="Times New Roman"/>
@@ -718,8 +821,6 @@
         </w:rPr>
         <w:t xml:space="preserve"> C</w:t>
       </w:r>
-      <w:bookmarkStart w:id="1" w:name="_GoBack"/>
-      <w:bookmarkEnd w:id="1"/>
     </w:p>
     <w:p>
       <w:pPr>

</xml_diff>

<commit_message>
Sprint 4 doc confirmed and gone over - Shane Brandl
</commit_message>
<xml_diff>
--- a/sprint 4.docx
+++ b/sprint 4.docx
@@ -29,8 +29,20 @@
           <w:sz w:val="48"/>
           <w:szCs w:val="48"/>
         </w:rPr>
-        <w:t xml:space="preserve"> - Group 3 - Python Autograder</w:t>
-      </w:r>
+        <w:t xml:space="preserve"> - Group 3 - Python </w:t>
+      </w:r>
+      <w:proofErr w:type="spellStart"/>
+      <w:r>
+        <w:rPr>
+          <w:rFonts w:ascii="Arial" w:eastAsia="Arial" w:hAnsi="Arial" w:cs="Arial"/>
+          <w:b/>
+          <w:color w:val="4A86E8"/>
+          <w:sz w:val="48"/>
+          <w:szCs w:val="48"/>
+        </w:rPr>
+        <w:t>Autograder</w:t>
+      </w:r>
+      <w:proofErr w:type="spellEnd"/>
     </w:p>
     <w:p>
       <w:pPr>
@@ -188,7 +200,15 @@
         </w:numPr>
       </w:pPr>
       <w:r>
-        <w:t>Very small task to make sure GitKraken reflects this documents and the scope is properly filled out</w:t>
+        <w:t xml:space="preserve">Very small task to make sure </w:t>
+      </w:r>
+      <w:proofErr w:type="spellStart"/>
+      <w:r>
+        <w:t>GitKraken</w:t>
+      </w:r>
+      <w:proofErr w:type="spellEnd"/>
+      <w:r>
+        <w:t xml:space="preserve"> reflects this documents and the scope is properly filled out</w:t>
       </w:r>
     </w:p>
     <w:p>
@@ -218,7 +238,15 @@
         </w:numPr>
       </w:pPr>
       <w:r>
-        <w:t>Very small task to make sure GitKraken reflects this documents and the scope is properly filled out (Make sure to put everyone’s name on the commit who worked on it</w:t>
+        <w:t xml:space="preserve">Very small task to make sure </w:t>
+      </w:r>
+      <w:proofErr w:type="spellStart"/>
+      <w:r>
+        <w:t>GitKraken</w:t>
+      </w:r>
+      <w:proofErr w:type="spellEnd"/>
+      <w:r>
+        <w:t xml:space="preserve"> reflects this documents and the scope is properly filled out (Make sure to put everyone’s name on the commit who worked on it</w:t>
       </w:r>
     </w:p>
     <w:p>
@@ -379,8 +407,6 @@
       <w:r>
         <w:t>Create all tasks so we aren’t left without work</w:t>
       </w:r>
-      <w:bookmarkStart w:id="0" w:name="_GoBack"/>
-      <w:bookmarkEnd w:id="0"/>
     </w:p>
     <w:p>
       <w:pPr>
@@ -424,7 +450,15 @@
         </w:numPr>
       </w:pPr>
       <w:r>
-        <w:t>Design thoughts and jpeg conversions into ico files to define app</w:t>
+        <w:t xml:space="preserve">Design thoughts and jpeg conversions into </w:t>
+      </w:r>
+      <w:proofErr w:type="spellStart"/>
+      <w:r>
+        <w:t>ico</w:t>
+      </w:r>
+      <w:proofErr w:type="spellEnd"/>
+      <w:r>
+        <w:t xml:space="preserve"> files to define app</w:t>
       </w:r>
     </w:p>
     <w:p>
@@ -504,7 +538,31 @@
           <w:szCs w:val="24"/>
           <w:u w:val="single"/>
         </w:rPr>
-        <w:t>Developer Assignments By Task Letter:</w:t>
+        <w:t xml:space="preserve">Developer Assignments </w:t>
+      </w:r>
+      <w:proofErr w:type="gramStart"/>
+      <w:r>
+        <w:rPr>
+          <w:rFonts w:ascii="Arial" w:eastAsia="Arial" w:hAnsi="Arial" w:cs="Arial"/>
+          <w:b/>
+          <w:color w:val="4A86E8"/>
+          <w:sz w:val="24"/>
+          <w:szCs w:val="24"/>
+          <w:u w:val="single"/>
+        </w:rPr>
+        <w:t>By</w:t>
+      </w:r>
+      <w:proofErr w:type="gramEnd"/>
+      <w:r>
+        <w:rPr>
+          <w:rFonts w:ascii="Arial" w:eastAsia="Arial" w:hAnsi="Arial" w:cs="Arial"/>
+          <w:b/>
+          <w:color w:val="4A86E8"/>
+          <w:sz w:val="24"/>
+          <w:szCs w:val="24"/>
+          <w:u w:val="single"/>
+        </w:rPr>
+        <w:t xml:space="preserve"> Task Letter:</w:t>
       </w:r>
     </w:p>
     <w:p>
@@ -528,8 +586,8 @@
           <w:szCs w:val="24"/>
         </w:rPr>
       </w:pPr>
-      <w:bookmarkStart w:id="1" w:name="_heading=h.gjdgxs" w:colFirst="0" w:colLast="0"/>
-      <w:bookmarkEnd w:id="1"/>
+      <w:bookmarkStart w:id="0" w:name="_heading=h.gjdgxs" w:colFirst="0" w:colLast="0"/>
+      <w:bookmarkEnd w:id="0"/>
       <w:r>
         <w:rPr>
           <w:rFonts w:ascii="Times New Roman" w:eastAsia="Times New Roman" w:hAnsi="Times New Roman" w:cs="Times New Roman"/>
@@ -891,10 +949,27 @@
           <w:sz w:val="24"/>
           <w:szCs w:val="24"/>
         </w:rPr>
-        <w:t>We will be building stories on GitKraken from here on out, and a link to the Product Owner will be sent</w:t>
-      </w:r>
-    </w:p>
-    <w:p/>
+        <w:t xml:space="preserve">We will be building stories on </w:t>
+      </w:r>
+      <w:proofErr w:type="spellStart"/>
+      <w:r>
+        <w:rPr>
+          <w:rFonts w:ascii="Times New Roman" w:eastAsia="Times New Roman" w:hAnsi="Times New Roman" w:cs="Times New Roman"/>
+          <w:sz w:val="24"/>
+          <w:szCs w:val="24"/>
+        </w:rPr>
+        <w:t>GitKraken</w:t>
+      </w:r>
+      <w:proofErr w:type="spellEnd"/>
+      <w:r>
+        <w:rPr>
+          <w:rFonts w:ascii="Times New Roman" w:eastAsia="Times New Roman" w:hAnsi="Times New Roman" w:cs="Times New Roman"/>
+          <w:sz w:val="24"/>
+          <w:szCs w:val="24"/>
+        </w:rPr>
+        <w:t xml:space="preserve"> from here on out, and a link to the Product Owner will be sent</w:t>
+      </w:r>
+    </w:p>
     <w:p>
       <w:pPr>
         <w:pBdr>
@@ -904,11 +979,12 @@
           <w:right w:val="nil"/>
           <w:between w:val="nil"/>
         </w:pBdr>
-        <w:ind w:left="720" w:hanging="720"/>
         <w:rPr>
           <w:color w:val="000000"/>
         </w:rPr>
       </w:pPr>
+      <w:bookmarkStart w:id="1" w:name="_GoBack"/>
+      <w:bookmarkEnd w:id="1"/>
     </w:p>
     <w:sectPr>
       <w:pgSz w:w="12240" w:h="15840"/>

</xml_diff>